<commit_message>
Updating game boy button docs
</commit_message>
<xml_diff>
--- a/docs/Changing-the-Buttons-on-a-Game-Boy-Advance/Changing the Buttons on a Game Boy Advance.docx
+++ b/docs/Changing-the-Buttons-on-a-Game-Boy-Advance/Changing the Buttons on a Game Boy Advance.docx
@@ -583,7 +583,6 @@
       </w:pPr>
       <w:bookmarkStart w:id="1" w:name="_Toc105973913"/>
       <w:r>
-        <w:lastRenderedPageBreak/>
         <w:t xml:space="preserve">Preparing the </w:t>
       </w:r>
       <w:r>
@@ -715,6 +714,77 @@
     </w:p>
     <w:p>
       <w:pPr>
+        <w:jc w:val="center"/>
+      </w:pPr>
+      <w:r>
+        <w:rPr>
+          <w:noProof/>
+        </w:rPr>
+        <w:drawing>
+          <wp:inline distT="0" distB="0" distL="0" distR="0" wp14:anchorId="05BED601" wp14:editId="76228BA3">
+            <wp:extent cx="5943600" cy="3408045"/>
+            <wp:effectExtent l="0" t="0" r="0" b="1905"/>
+            <wp:docPr id="2" name="Picture 2" descr="7 tri-wing screws and 1 Phillip's screw">
+              <a:extLst xmlns:a="http://schemas.openxmlformats.org/drawingml/2006/main">
+                <a:ext uri="{C183D7F6-B498-43B3-948B-1728B52AA6E4}">
+                  <adec:decorative xmlns:adec="http://schemas.microsoft.com/office/drawing/2017/decorative" val="0"/>
+                </a:ext>
+              </a:extLst>
+            </wp:docPr>
+            <wp:cNvGraphicFramePr>
+              <a:graphicFrameLocks xmlns:a="http://schemas.openxmlformats.org/drawingml/2006/main" noChangeAspect="1"/>
+            </wp:cNvGraphicFramePr>
+            <a:graphic xmlns:a="http://schemas.openxmlformats.org/drawingml/2006/main">
+              <a:graphicData uri="http://schemas.openxmlformats.org/drawingml/2006/picture">
+                <pic:pic xmlns:pic="http://schemas.openxmlformats.org/drawingml/2006/picture">
+                  <pic:nvPicPr>
+                    <pic:cNvPr id="2" name="Picture 2" descr="7 tri-wing screws and 1 Phillip's screw">
+                      <a:extLst>
+                        <a:ext uri="{C183D7F6-B498-43B3-948B-1728B52AA6E4}">
+                          <adec:decorative xmlns:adec="http://schemas.microsoft.com/office/drawing/2017/decorative" val="0"/>
+                        </a:ext>
+                      </a:extLst>
+                    </pic:cNvPr>
+                    <pic:cNvPicPr>
+                      <a:picLocks noChangeAspect="1" noChangeArrowheads="1"/>
+                    </pic:cNvPicPr>
+                  </pic:nvPicPr>
+                  <pic:blipFill>
+                    <a:blip r:embed="rId7">
+                      <a:extLst>
+                        <a:ext uri="{28A0092B-C50C-407E-A947-70E740481C1C}">
+                          <a14:useLocalDpi xmlns:a14="http://schemas.microsoft.com/office/drawing/2010/main" val="0"/>
+                        </a:ext>
+                      </a:extLst>
+                    </a:blip>
+                    <a:srcRect/>
+                    <a:stretch>
+                      <a:fillRect/>
+                    </a:stretch>
+                  </pic:blipFill>
+                  <pic:spPr bwMode="auto">
+                    <a:xfrm>
+                      <a:off x="0" y="0"/>
+                      <a:ext cx="5943600" cy="3408045"/>
+                    </a:xfrm>
+                    <a:prstGeom prst="rect">
+                      <a:avLst/>
+                    </a:prstGeom>
+                    <a:noFill/>
+                    <a:ln>
+                      <a:noFill/>
+                    </a:ln>
+                  </pic:spPr>
+                </pic:pic>
+              </a:graphicData>
+            </a:graphic>
+          </wp:inline>
+        </w:drawing>
+      </w:r>
+    </w:p>
+    <w:p/>
+    <w:p>
+      <w:pPr>
         <w:pStyle w:val="Heading2"/>
       </w:pPr>
       <w:bookmarkStart w:id="3" w:name="_Toc105973915"/>
@@ -789,6 +859,64 @@
       </w:r>
       <w:r>
         <w:t>eing careful not to damage the ribbon cable.</w:t>
+      </w:r>
+    </w:p>
+    <w:p>
+      <w:pPr>
+        <w:jc w:val="center"/>
+      </w:pPr>
+      <w:r>
+        <w:rPr>
+          <w:noProof/>
+        </w:rPr>
+        <w:drawing>
+          <wp:inline distT="0" distB="0" distL="0" distR="0" wp14:anchorId="2C943ED0" wp14:editId="7EAB26E1">
+            <wp:extent cx="6096000" cy="3429000"/>
+            <wp:effectExtent l="0" t="0" r="0" b="0"/>
+            <wp:docPr id="3" name="Picture 3" descr="The inside of a Game Boy Advance looking at PCB"/>
+            <wp:cNvGraphicFramePr>
+              <a:graphicFrameLocks xmlns:a="http://schemas.openxmlformats.org/drawingml/2006/main" noChangeAspect="1"/>
+            </wp:cNvGraphicFramePr>
+            <a:graphic xmlns:a="http://schemas.openxmlformats.org/drawingml/2006/main">
+              <a:graphicData uri="http://schemas.openxmlformats.org/drawingml/2006/picture">
+                <pic:pic xmlns:pic="http://schemas.openxmlformats.org/drawingml/2006/picture">
+                  <pic:nvPicPr>
+                    <pic:cNvPr id="3" name="Picture 3" descr="The inside of a Game Boy Advance looking at PCB"/>
+                    <pic:cNvPicPr>
+                      <a:picLocks noChangeAspect="1" noChangeArrowheads="1"/>
+                    </pic:cNvPicPr>
+                  </pic:nvPicPr>
+                  <pic:blipFill>
+                    <a:blip r:embed="rId8">
+                      <a:extLst>
+                        <a:ext uri="{28A0092B-C50C-407E-A947-70E740481C1C}">
+                          <a14:useLocalDpi xmlns:a14="http://schemas.microsoft.com/office/drawing/2010/main" val="0"/>
+                        </a:ext>
+                      </a:extLst>
+                    </a:blip>
+                    <a:srcRect/>
+                    <a:stretch>
+                      <a:fillRect/>
+                    </a:stretch>
+                  </pic:blipFill>
+                  <pic:spPr bwMode="auto">
+                    <a:xfrm>
+                      <a:off x="0" y="0"/>
+                      <a:ext cx="6096000" cy="3429000"/>
+                    </a:xfrm>
+                    <a:prstGeom prst="rect">
+                      <a:avLst/>
+                    </a:prstGeom>
+                    <a:noFill/>
+                    <a:ln>
+                      <a:noFill/>
+                    </a:ln>
+                  </pic:spPr>
+                </pic:pic>
+              </a:graphicData>
+            </a:graphic>
+          </wp:inline>
+        </w:drawing>
       </w:r>
     </w:p>
     <w:p>
@@ -850,6 +978,64 @@
     </w:p>
     <w:p>
       <w:pPr>
+        <w:jc w:val="center"/>
+      </w:pPr>
+      <w:r>
+        <w:rPr>
+          <w:noProof/>
+        </w:rPr>
+        <w:drawing>
+          <wp:inline distT="0" distB="0" distL="0" distR="0" wp14:anchorId="401A918E" wp14:editId="5518A231">
+            <wp:extent cx="6096000" cy="3209925"/>
+            <wp:effectExtent l="0" t="0" r="0" b="9525"/>
+            <wp:docPr id="4" name="Picture 4" descr="The face button locations from the inside of a Game Boy Advance"/>
+            <wp:cNvGraphicFramePr>
+              <a:graphicFrameLocks xmlns:a="http://schemas.openxmlformats.org/drawingml/2006/main" noChangeAspect="1"/>
+            </wp:cNvGraphicFramePr>
+            <a:graphic xmlns:a="http://schemas.openxmlformats.org/drawingml/2006/main">
+              <a:graphicData uri="http://schemas.openxmlformats.org/drawingml/2006/picture">
+                <pic:pic xmlns:pic="http://schemas.openxmlformats.org/drawingml/2006/picture">
+                  <pic:nvPicPr>
+                    <pic:cNvPr id="4" name="Picture 4" descr="The face button locations from the inside of a Game Boy Advance"/>
+                    <pic:cNvPicPr>
+                      <a:picLocks noChangeAspect="1" noChangeArrowheads="1"/>
+                    </pic:cNvPicPr>
+                  </pic:nvPicPr>
+                  <pic:blipFill>
+                    <a:blip r:embed="rId9">
+                      <a:extLst>
+                        <a:ext uri="{28A0092B-C50C-407E-A947-70E740481C1C}">
+                          <a14:useLocalDpi xmlns:a14="http://schemas.microsoft.com/office/drawing/2010/main" val="0"/>
+                        </a:ext>
+                      </a:extLst>
+                    </a:blip>
+                    <a:srcRect/>
+                    <a:stretch>
+                      <a:fillRect/>
+                    </a:stretch>
+                  </pic:blipFill>
+                  <pic:spPr bwMode="auto">
+                    <a:xfrm>
+                      <a:off x="0" y="0"/>
+                      <a:ext cx="6096000" cy="3209925"/>
+                    </a:xfrm>
+                    <a:prstGeom prst="rect">
+                      <a:avLst/>
+                    </a:prstGeom>
+                    <a:noFill/>
+                    <a:ln>
+                      <a:noFill/>
+                    </a:ln>
+                  </pic:spPr>
+                </pic:pic>
+              </a:graphicData>
+            </a:graphic>
+          </wp:inline>
+        </w:drawing>
+      </w:r>
+    </w:p>
+    <w:p>
+      <w:pPr>
         <w:pStyle w:val="Heading2"/>
       </w:pPr>
       <w:bookmarkStart w:id="5" w:name="_Toc105973917"/>
@@ -893,11 +1079,7 @@
         <w:t xml:space="preserve"> the membranes, including the start and select. Before placing the PCB back on, ensure that your LED light for the power is still in place.</w:t>
       </w:r>
       <w:r>
-        <w:t xml:space="preserve"> When putting the membranes back in place and sure that the holes on the membranes line up with the extruded plastic pieces. Now flip the PCB back over the membrane and ensure </w:t>
-      </w:r>
-      <w:r>
-        <w:lastRenderedPageBreak/>
-        <w:t xml:space="preserve">that the speaker goes into its socket correctly. Now you are free to place the three Phillips screws back into the PCB. Next. Put your new power switch side panels and </w:t>
+        <w:t xml:space="preserve"> When putting the membranes back in place and sure that the holes on the membranes line up with the extruded plastic pieces. Now flip the PCB back over the membrane and ensure that the speaker goes into its socket correctly. Now you are free to place the three Phillips screws back into the PCB. Next. Put your new power switch side panels and </w:t>
       </w:r>
       <w:r>
         <w:t>L and R</w:t>
@@ -951,7 +1133,128 @@
         <w:t>-</w:t>
       </w:r>
       <w:r>
-        <w:t>wing screws back into their places. At this point you have completed replacing all the buttons on a Gameboy advance. Congratulations</w:t>
+        <w:t>wing screws back into their places.</w:t>
+      </w:r>
+    </w:p>
+    <w:p>
+      <w:pPr>
+        <w:jc w:val="center"/>
+      </w:pPr>
+      <w:r>
+        <w:rPr>
+          <w:noProof/>
+        </w:rPr>
+        <w:drawing>
+          <wp:inline distT="0" distB="0" distL="0" distR="0" wp14:anchorId="11393C33" wp14:editId="0025A262">
+            <wp:extent cx="6096000" cy="4248150"/>
+            <wp:effectExtent l="0" t="0" r="0" b="0"/>
+            <wp:docPr id="6" name="Picture 6" descr="Placing new buttons into the Game Boy Advance"/>
+            <wp:cNvGraphicFramePr>
+              <a:graphicFrameLocks xmlns:a="http://schemas.openxmlformats.org/drawingml/2006/main" noChangeAspect="1"/>
+            </wp:cNvGraphicFramePr>
+            <a:graphic xmlns:a="http://schemas.openxmlformats.org/drawingml/2006/main">
+              <a:graphicData uri="http://schemas.openxmlformats.org/drawingml/2006/picture">
+                <pic:pic xmlns:pic="http://schemas.openxmlformats.org/drawingml/2006/picture">
+                  <pic:nvPicPr>
+                    <pic:cNvPr id="6" name="Picture 6" descr="Placing new buttons into the Game Boy Advance"/>
+                    <pic:cNvPicPr>
+                      <a:picLocks noChangeAspect="1" noChangeArrowheads="1"/>
+                    </pic:cNvPicPr>
+                  </pic:nvPicPr>
+                  <pic:blipFill>
+                    <a:blip r:embed="rId10">
+                      <a:extLst>
+                        <a:ext uri="{28A0092B-C50C-407E-A947-70E740481C1C}">
+                          <a14:useLocalDpi xmlns:a14="http://schemas.microsoft.com/office/drawing/2010/main" val="0"/>
+                        </a:ext>
+                      </a:extLst>
+                    </a:blip>
+                    <a:srcRect/>
+                    <a:stretch>
+                      <a:fillRect/>
+                    </a:stretch>
+                  </pic:blipFill>
+                  <pic:spPr bwMode="auto">
+                    <a:xfrm>
+                      <a:off x="0" y="0"/>
+                      <a:ext cx="6096000" cy="4248150"/>
+                    </a:xfrm>
+                    <a:prstGeom prst="rect">
+                      <a:avLst/>
+                    </a:prstGeom>
+                    <a:noFill/>
+                    <a:ln>
+                      <a:noFill/>
+                    </a:ln>
+                  </pic:spPr>
+                </pic:pic>
+              </a:graphicData>
+            </a:graphic>
+          </wp:inline>
+        </w:drawing>
+      </w:r>
+    </w:p>
+    <w:p>
+      <w:pPr>
+        <w:jc w:val="center"/>
+      </w:pPr>
+      <w:r>
+        <w:rPr>
+          <w:noProof/>
+        </w:rPr>
+        <w:drawing>
+          <wp:inline distT="0" distB="0" distL="0" distR="0" wp14:anchorId="560BAA60" wp14:editId="73DF76CC">
+            <wp:extent cx="4067175" cy="3486150"/>
+            <wp:effectExtent l="0" t="0" r="9525" b="0"/>
+            <wp:docPr id="7" name="Picture 7" descr="Upgraded red buttons on the Game Boy Advance"/>
+            <wp:cNvGraphicFramePr>
+              <a:graphicFrameLocks xmlns:a="http://schemas.openxmlformats.org/drawingml/2006/main" noChangeAspect="1"/>
+            </wp:cNvGraphicFramePr>
+            <a:graphic xmlns:a="http://schemas.openxmlformats.org/drawingml/2006/main">
+              <a:graphicData uri="http://schemas.openxmlformats.org/drawingml/2006/picture">
+                <pic:pic xmlns:pic="http://schemas.openxmlformats.org/drawingml/2006/picture">
+                  <pic:nvPicPr>
+                    <pic:cNvPr id="7" name="Picture 7" descr="Upgraded red buttons on the Game Boy Advance"/>
+                    <pic:cNvPicPr>
+                      <a:picLocks noChangeAspect="1" noChangeArrowheads="1"/>
+                    </pic:cNvPicPr>
+                  </pic:nvPicPr>
+                  <pic:blipFill>
+                    <a:blip r:embed="rId11">
+                      <a:extLst>
+                        <a:ext uri="{28A0092B-C50C-407E-A947-70E740481C1C}">
+                          <a14:useLocalDpi xmlns:a14="http://schemas.microsoft.com/office/drawing/2010/main" val="0"/>
+                        </a:ext>
+                      </a:extLst>
+                    </a:blip>
+                    <a:srcRect/>
+                    <a:stretch>
+                      <a:fillRect/>
+                    </a:stretch>
+                  </pic:blipFill>
+                  <pic:spPr bwMode="auto">
+                    <a:xfrm>
+                      <a:off x="0" y="0"/>
+                      <a:ext cx="4067175" cy="3486150"/>
+                    </a:xfrm>
+                    <a:prstGeom prst="rect">
+                      <a:avLst/>
+                    </a:prstGeom>
+                    <a:noFill/>
+                    <a:ln>
+                      <a:noFill/>
+                    </a:ln>
+                  </pic:spPr>
+                </pic:pic>
+              </a:graphicData>
+            </a:graphic>
+          </wp:inline>
+        </w:drawing>
+      </w:r>
+    </w:p>
+    <w:p>
+      <w:r>
+        <w:t>At this point you have completed replacing all the buttons on a Gameboy advance. Congratulations</w:t>
       </w:r>
       <w:r>
         <w:t>!</w:t>

</xml_diff>